<commit_message>
Formatting and debugging code for release
</commit_message>
<xml_diff>
--- a/Prueba frontend_.docx
+++ b/Prueba frontend_.docx
@@ -110,6 +110,14 @@
         <w:tab/>
         <w:t>Tiempo invertido en realizar la prueba:</w:t>
       </w:r>
+      <w:r>
+        <w:rPr>
+          <w:rFonts w:ascii="Arial" w:hAnsi="Arial"/>
+          <w:sz w:val="32"/>
+          <w:szCs w:val="32"/>
+        </w:rPr>
+        <w:t>16 horas</w:t>
+      </w:r>
     </w:p>
     <w:p>
       <w:pPr>
@@ -369,43 +377,754 @@
         <w:ind w:left="-567" w:right="-568"/>
         <w:jc w:val="both"/>
         <w:rPr>
+          <w:rFonts w:ascii="Consolas" w:hAnsi="Consolas"/>
+        </w:rPr>
+      </w:pPr>
+      <w:r>
+        <w:rPr>
+          <w:rFonts w:ascii="Consolas" w:hAnsi="Consolas"/>
+        </w:rPr>
+        <w:tab/>
+      </w:r>
+      <w:proofErr w:type="spellStart"/>
+      <w:r>
+        <w:rPr>
+          <w:rFonts w:ascii="Consolas" w:hAnsi="Consolas"/>
+        </w:rPr>
+        <w:t>var</w:t>
+      </w:r>
+      <w:proofErr w:type="spellEnd"/>
+      <w:r>
+        <w:rPr>
+          <w:rFonts w:ascii="Consolas" w:hAnsi="Consolas"/>
+        </w:rPr>
+        <w:t xml:space="preserve"> lista3 = [0, [6, 2], </w:t>
+      </w:r>
+      <w:proofErr w:type="spellStart"/>
+      <w:r>
+        <w:rPr>
+          <w:rFonts w:ascii="Consolas" w:hAnsi="Consolas"/>
+        </w:rPr>
+        <w:t>null</w:t>
+      </w:r>
+      <w:proofErr w:type="spellEnd"/>
+      <w:r>
+        <w:rPr>
+          <w:rFonts w:ascii="Consolas" w:hAnsi="Consolas"/>
+        </w:rPr>
+        <w:t>, 7, 1];</w:t>
+      </w:r>
+    </w:p>
+    <w:p>
+      <w:pPr>
+        <w:ind w:left="-567" w:right="-568"/>
+        <w:jc w:val="both"/>
+        <w:rPr>
+          <w:rFonts w:ascii="Consolas" w:hAnsi="Consolas"/>
+        </w:rPr>
+      </w:pPr>
+    </w:p>
+    <w:p>
+      <w:pPr>
+        <w:ind w:left="-567" w:right="-568"/>
+        <w:jc w:val="both"/>
+        <w:rPr>
+          <w:rFonts w:ascii="Consolas" w:hAnsi="Consolas"/>
+        </w:rPr>
+      </w:pPr>
+      <w:r>
+        <w:rPr>
+          <w:rFonts w:ascii="Consolas" w:hAnsi="Consolas"/>
+          <w:highlight w:val="yellow"/>
+        </w:rPr>
+        <w:t>En el repositorio en el fichero sumaArray.js está el código ocn casos de prueba</w:t>
+      </w:r>
+    </w:p>
+    <w:p>
+      <w:pPr>
+        <w:ind w:left="-567" w:right="-568"/>
+        <w:jc w:val="both"/>
+        <w:rPr>
+          <w:rFonts w:ascii="Consolas" w:hAnsi="Consolas"/>
+        </w:rPr>
+      </w:pPr>
+    </w:p>
+    <w:p>
+      <w:pPr>
+        <w:shd w:val="clear" w:color="auto" w:fill="1E1E1E"/>
+        <w:suppressAutoHyphens w:val="0"/>
+        <w:spacing w:line="285" w:lineRule="atLeast"/>
+        <w:rPr>
+          <w:rFonts w:ascii="Consolas" w:eastAsia="Times New Roman" w:hAnsi="Consolas" w:cs="Times New Roman"/>
+          <w:color w:val="D4D4D4"/>
+          <w:sz w:val="21"/>
+          <w:szCs w:val="21"/>
+          <w:lang w:val="en-US" w:eastAsia="es-ES" w:bidi="ar-SA"/>
+        </w:rPr>
+      </w:pPr>
+      <w:r>
+        <w:rPr>
+          <w:rFonts w:ascii="Consolas" w:eastAsia="Times New Roman" w:hAnsi="Consolas" w:cs="Times New Roman"/>
+          <w:color w:val="569CD6"/>
+          <w:sz w:val="21"/>
+          <w:szCs w:val="21"/>
+          <w:lang w:val="en-US" w:eastAsia="es-ES" w:bidi="ar-SA"/>
+        </w:rPr>
+        <w:t>const</w:t>
+      </w:r>
+      <w:r>
+        <w:rPr>
+          <w:rFonts w:ascii="Consolas" w:eastAsia="Times New Roman" w:hAnsi="Consolas" w:cs="Times New Roman"/>
+          <w:color w:val="D4D4D4"/>
+          <w:sz w:val="21"/>
+          <w:szCs w:val="21"/>
+          <w:lang w:val="en-US" w:eastAsia="es-ES" w:bidi="ar-SA"/>
+        </w:rPr>
+        <w:t xml:space="preserve"> </w:t>
+      </w:r>
+      <w:proofErr w:type="spellStart"/>
+      <w:r>
+        <w:rPr>
+          <w:rFonts w:ascii="Consolas" w:eastAsia="Times New Roman" w:hAnsi="Consolas" w:cs="Times New Roman"/>
+          <w:color w:val="DCDCAA"/>
+          <w:sz w:val="21"/>
+          <w:szCs w:val="21"/>
+          <w:lang w:val="en-US" w:eastAsia="es-ES" w:bidi="ar-SA"/>
+        </w:rPr>
+        <w:t>sumaArray</w:t>
+      </w:r>
+      <w:proofErr w:type="spellEnd"/>
+      <w:r>
+        <w:rPr>
+          <w:rFonts w:ascii="Consolas" w:eastAsia="Times New Roman" w:hAnsi="Consolas" w:cs="Times New Roman"/>
+          <w:color w:val="D4D4D4"/>
+          <w:sz w:val="21"/>
+          <w:szCs w:val="21"/>
+          <w:lang w:val="en-US" w:eastAsia="es-ES" w:bidi="ar-SA"/>
+        </w:rPr>
+        <w:t xml:space="preserve"> = (</w:t>
+      </w:r>
+      <w:proofErr w:type="spellStart"/>
+      <w:r>
+        <w:rPr>
+          <w:rFonts w:ascii="Consolas" w:eastAsia="Times New Roman" w:hAnsi="Consolas" w:cs="Times New Roman"/>
+          <w:color w:val="9CDCFE"/>
+          <w:sz w:val="21"/>
+          <w:szCs w:val="21"/>
+          <w:lang w:val="en-US" w:eastAsia="es-ES" w:bidi="ar-SA"/>
+        </w:rPr>
+        <w:t>entArr</w:t>
+      </w:r>
+      <w:proofErr w:type="spellEnd"/>
+      <w:r>
+        <w:rPr>
+          <w:rFonts w:ascii="Consolas" w:eastAsia="Times New Roman" w:hAnsi="Consolas" w:cs="Times New Roman"/>
+          <w:color w:val="D4D4D4"/>
+          <w:sz w:val="21"/>
+          <w:szCs w:val="21"/>
+          <w:lang w:val="en-US" w:eastAsia="es-ES" w:bidi="ar-SA"/>
+        </w:rPr>
+        <w:t xml:space="preserve">) </w:t>
+      </w:r>
+      <w:r>
+        <w:rPr>
+          <w:rFonts w:ascii="Consolas" w:eastAsia="Times New Roman" w:hAnsi="Consolas" w:cs="Times New Roman"/>
+          <w:color w:val="569CD6"/>
+          <w:sz w:val="21"/>
+          <w:szCs w:val="21"/>
+          <w:lang w:val="en-US" w:eastAsia="es-ES" w:bidi="ar-SA"/>
+        </w:rPr>
+        <w:t>=&gt;</w:t>
+      </w:r>
+      <w:r>
+        <w:rPr>
+          <w:rFonts w:ascii="Consolas" w:eastAsia="Times New Roman" w:hAnsi="Consolas" w:cs="Times New Roman"/>
+          <w:color w:val="D4D4D4"/>
+          <w:sz w:val="21"/>
+          <w:szCs w:val="21"/>
+          <w:lang w:val="en-US" w:eastAsia="es-ES" w:bidi="ar-SA"/>
+        </w:rPr>
+        <w:t xml:space="preserve"> {</w:t>
+      </w:r>
+    </w:p>
+    <w:p>
+      <w:pPr>
+        <w:shd w:val="clear" w:color="auto" w:fill="1E1E1E"/>
+        <w:suppressAutoHyphens w:val="0"/>
+        <w:spacing w:line="285" w:lineRule="atLeast"/>
+        <w:rPr>
+          <w:rFonts w:ascii="Consolas" w:eastAsia="Times New Roman" w:hAnsi="Consolas" w:cs="Times New Roman"/>
+          <w:color w:val="D4D4D4"/>
+          <w:sz w:val="21"/>
+          <w:szCs w:val="21"/>
+          <w:lang w:val="en-US" w:eastAsia="es-ES" w:bidi="ar-SA"/>
+        </w:rPr>
+      </w:pPr>
+      <w:r>
+        <w:rPr>
+          <w:rFonts w:ascii="Consolas" w:eastAsia="Times New Roman" w:hAnsi="Consolas" w:cs="Times New Roman"/>
+          <w:color w:val="D4D4D4"/>
+          <w:sz w:val="21"/>
+          <w:szCs w:val="21"/>
+          <w:lang w:val="en-US" w:eastAsia="es-ES" w:bidi="ar-SA"/>
+        </w:rPr>
+        <w:t xml:space="preserve">  </w:t>
+      </w:r>
+      <w:r>
+        <w:rPr>
+          <w:rFonts w:ascii="Consolas" w:eastAsia="Times New Roman" w:hAnsi="Consolas" w:cs="Times New Roman"/>
+          <w:color w:val="C586C0"/>
+          <w:sz w:val="21"/>
+          <w:szCs w:val="21"/>
+          <w:lang w:val="en-US" w:eastAsia="es-ES" w:bidi="ar-SA"/>
+        </w:rPr>
+        <w:t>if</w:t>
+      </w:r>
+      <w:r>
+        <w:rPr>
+          <w:rFonts w:ascii="Consolas" w:eastAsia="Times New Roman" w:hAnsi="Consolas" w:cs="Times New Roman"/>
+          <w:color w:val="D4D4D4"/>
+          <w:sz w:val="21"/>
+          <w:szCs w:val="21"/>
+          <w:lang w:val="en-US" w:eastAsia="es-ES" w:bidi="ar-SA"/>
+        </w:rPr>
+        <w:t xml:space="preserve"> </w:t>
+      </w:r>
+      <w:proofErr w:type="gramStart"/>
+      <w:r>
+        <w:rPr>
+          <w:rFonts w:ascii="Consolas" w:eastAsia="Times New Roman" w:hAnsi="Consolas" w:cs="Times New Roman"/>
+          <w:color w:val="D4D4D4"/>
+          <w:sz w:val="21"/>
+          <w:szCs w:val="21"/>
+          <w:lang w:val="en-US" w:eastAsia="es-ES" w:bidi="ar-SA"/>
+        </w:rPr>
+        <w:t>(!</w:t>
+      </w:r>
+      <w:proofErr w:type="spellStart"/>
+      <w:r>
+        <w:rPr>
+          <w:rFonts w:ascii="Consolas" w:eastAsia="Times New Roman" w:hAnsi="Consolas" w:cs="Times New Roman"/>
+          <w:color w:val="4EC9B0"/>
+          <w:sz w:val="21"/>
+          <w:szCs w:val="21"/>
+          <w:lang w:val="en-US" w:eastAsia="es-ES" w:bidi="ar-SA"/>
+        </w:rPr>
+        <w:t>Array</w:t>
+      </w:r>
+      <w:r>
+        <w:rPr>
+          <w:rFonts w:ascii="Consolas" w:eastAsia="Times New Roman" w:hAnsi="Consolas" w:cs="Times New Roman"/>
+          <w:color w:val="D4D4D4"/>
+          <w:sz w:val="21"/>
+          <w:szCs w:val="21"/>
+          <w:lang w:val="en-US" w:eastAsia="es-ES" w:bidi="ar-SA"/>
+        </w:rPr>
+        <w:t>.</w:t>
+      </w:r>
+      <w:r>
+        <w:rPr>
+          <w:rFonts w:ascii="Consolas" w:eastAsia="Times New Roman" w:hAnsi="Consolas" w:cs="Times New Roman"/>
+          <w:color w:val="DCDCAA"/>
+          <w:sz w:val="21"/>
+          <w:szCs w:val="21"/>
+          <w:lang w:val="en-US" w:eastAsia="es-ES" w:bidi="ar-SA"/>
+        </w:rPr>
+        <w:t>isArray</w:t>
+      </w:r>
+      <w:proofErr w:type="spellEnd"/>
+      <w:proofErr w:type="gramEnd"/>
+      <w:r>
+        <w:rPr>
+          <w:rFonts w:ascii="Consolas" w:eastAsia="Times New Roman" w:hAnsi="Consolas" w:cs="Times New Roman"/>
+          <w:color w:val="D4D4D4"/>
+          <w:sz w:val="21"/>
+          <w:szCs w:val="21"/>
+          <w:lang w:val="en-US" w:eastAsia="es-ES" w:bidi="ar-SA"/>
+        </w:rPr>
+        <w:t>(</w:t>
+      </w:r>
+      <w:proofErr w:type="spellStart"/>
+      <w:r>
+        <w:rPr>
+          <w:rFonts w:ascii="Consolas" w:eastAsia="Times New Roman" w:hAnsi="Consolas" w:cs="Times New Roman"/>
+          <w:color w:val="9CDCFE"/>
+          <w:sz w:val="21"/>
+          <w:szCs w:val="21"/>
+          <w:lang w:val="en-US" w:eastAsia="es-ES" w:bidi="ar-SA"/>
+        </w:rPr>
+        <w:t>entArr</w:t>
+      </w:r>
+      <w:proofErr w:type="spellEnd"/>
+      <w:r>
+        <w:rPr>
+          <w:rFonts w:ascii="Consolas" w:eastAsia="Times New Roman" w:hAnsi="Consolas" w:cs="Times New Roman"/>
+          <w:color w:val="D4D4D4"/>
+          <w:sz w:val="21"/>
+          <w:szCs w:val="21"/>
+          <w:lang w:val="en-US" w:eastAsia="es-ES" w:bidi="ar-SA"/>
+        </w:rPr>
+        <w:t>)) {</w:t>
+      </w:r>
+    </w:p>
+    <w:p>
+      <w:pPr>
+        <w:shd w:val="clear" w:color="auto" w:fill="1E1E1E"/>
+        <w:suppressAutoHyphens w:val="0"/>
+        <w:spacing w:line="285" w:lineRule="atLeast"/>
+        <w:rPr>
+          <w:rFonts w:ascii="Consolas" w:eastAsia="Times New Roman" w:hAnsi="Consolas" w:cs="Times New Roman"/>
+          <w:color w:val="D4D4D4"/>
+          <w:sz w:val="21"/>
+          <w:szCs w:val="21"/>
+          <w:lang w:val="en-US" w:eastAsia="es-ES" w:bidi="ar-SA"/>
+        </w:rPr>
+      </w:pPr>
+      <w:r>
+        <w:rPr>
+          <w:rFonts w:ascii="Consolas" w:eastAsia="Times New Roman" w:hAnsi="Consolas" w:cs="Times New Roman"/>
+          <w:color w:val="D4D4D4"/>
+          <w:sz w:val="21"/>
+          <w:szCs w:val="21"/>
+          <w:lang w:val="en-US" w:eastAsia="es-ES" w:bidi="ar-SA"/>
+        </w:rPr>
+        <w:t xml:space="preserve">    </w:t>
+      </w:r>
+      <w:r>
+        <w:rPr>
+          <w:rFonts w:ascii="Consolas" w:eastAsia="Times New Roman" w:hAnsi="Consolas" w:cs="Times New Roman"/>
+          <w:color w:val="C586C0"/>
+          <w:sz w:val="21"/>
+          <w:szCs w:val="21"/>
+          <w:lang w:val="en-US" w:eastAsia="es-ES" w:bidi="ar-SA"/>
+        </w:rPr>
+        <w:t>return</w:t>
+      </w:r>
+      <w:r>
+        <w:rPr>
+          <w:rFonts w:ascii="Consolas" w:eastAsia="Times New Roman" w:hAnsi="Consolas" w:cs="Times New Roman"/>
+          <w:color w:val="D4D4D4"/>
+          <w:sz w:val="21"/>
+          <w:szCs w:val="21"/>
+          <w:lang w:val="en-US" w:eastAsia="es-ES" w:bidi="ar-SA"/>
+        </w:rPr>
+        <w:t xml:space="preserve"> </w:t>
+      </w:r>
+      <w:proofErr w:type="spellStart"/>
+      <w:r>
+        <w:rPr>
+          <w:rFonts w:ascii="Consolas" w:eastAsia="Times New Roman" w:hAnsi="Consolas" w:cs="Times New Roman"/>
+          <w:color w:val="DCDCAA"/>
+          <w:sz w:val="21"/>
+          <w:szCs w:val="21"/>
+          <w:lang w:val="en-US" w:eastAsia="es-ES" w:bidi="ar-SA"/>
+        </w:rPr>
+        <w:t>isNaN</w:t>
+      </w:r>
+      <w:proofErr w:type="spellEnd"/>
+      <w:r>
+        <w:rPr>
+          <w:rFonts w:ascii="Consolas" w:eastAsia="Times New Roman" w:hAnsi="Consolas" w:cs="Times New Roman"/>
+          <w:color w:val="D4D4D4"/>
+          <w:sz w:val="21"/>
+          <w:szCs w:val="21"/>
+          <w:lang w:val="en-US" w:eastAsia="es-ES" w:bidi="ar-SA"/>
+        </w:rPr>
+        <w:t>(</w:t>
+      </w:r>
+      <w:proofErr w:type="spellStart"/>
+      <w:r>
+        <w:rPr>
+          <w:rFonts w:ascii="Consolas" w:eastAsia="Times New Roman" w:hAnsi="Consolas" w:cs="Times New Roman"/>
+          <w:color w:val="9CDCFE"/>
+          <w:sz w:val="21"/>
+          <w:szCs w:val="21"/>
+          <w:lang w:val="en-US" w:eastAsia="es-ES" w:bidi="ar-SA"/>
+        </w:rPr>
+        <w:t>entArr</w:t>
+      </w:r>
+      <w:proofErr w:type="spellEnd"/>
+      <w:proofErr w:type="gramStart"/>
+      <w:r>
+        <w:rPr>
+          <w:rFonts w:ascii="Consolas" w:eastAsia="Times New Roman" w:hAnsi="Consolas" w:cs="Times New Roman"/>
+          <w:color w:val="D4D4D4"/>
+          <w:sz w:val="21"/>
+          <w:szCs w:val="21"/>
+          <w:lang w:val="en-US" w:eastAsia="es-ES" w:bidi="ar-SA"/>
+        </w:rPr>
+        <w:t>) ?</w:t>
+      </w:r>
+      <w:proofErr w:type="gramEnd"/>
+      <w:r>
+        <w:rPr>
+          <w:rFonts w:ascii="Consolas" w:eastAsia="Times New Roman" w:hAnsi="Consolas" w:cs="Times New Roman"/>
+          <w:color w:val="D4D4D4"/>
+          <w:sz w:val="21"/>
+          <w:szCs w:val="21"/>
+          <w:lang w:val="en-US" w:eastAsia="es-ES" w:bidi="ar-SA"/>
+        </w:rPr>
+        <w:t xml:space="preserve"> </w:t>
+      </w:r>
+      <w:proofErr w:type="gramStart"/>
+      <w:r>
+        <w:rPr>
+          <w:rFonts w:ascii="Consolas" w:eastAsia="Times New Roman" w:hAnsi="Consolas" w:cs="Times New Roman"/>
+          <w:color w:val="B5CEA8"/>
+          <w:sz w:val="21"/>
+          <w:szCs w:val="21"/>
+          <w:lang w:val="en-US" w:eastAsia="es-ES" w:bidi="ar-SA"/>
+        </w:rPr>
+        <w:t>0</w:t>
+      </w:r>
+      <w:r>
+        <w:rPr>
+          <w:rFonts w:ascii="Consolas" w:eastAsia="Times New Roman" w:hAnsi="Consolas" w:cs="Times New Roman"/>
+          <w:color w:val="D4D4D4"/>
+          <w:sz w:val="21"/>
+          <w:szCs w:val="21"/>
+          <w:lang w:val="en-US" w:eastAsia="es-ES" w:bidi="ar-SA"/>
+        </w:rPr>
+        <w:t xml:space="preserve"> :</w:t>
+      </w:r>
+      <w:proofErr w:type="gramEnd"/>
+      <w:r>
+        <w:rPr>
+          <w:rFonts w:ascii="Consolas" w:eastAsia="Times New Roman" w:hAnsi="Consolas" w:cs="Times New Roman"/>
+          <w:color w:val="D4D4D4"/>
+          <w:sz w:val="21"/>
+          <w:szCs w:val="21"/>
+          <w:lang w:val="en-US" w:eastAsia="es-ES" w:bidi="ar-SA"/>
+        </w:rPr>
+        <w:t xml:space="preserve"> </w:t>
+      </w:r>
+      <w:proofErr w:type="spellStart"/>
+      <w:r>
+        <w:rPr>
+          <w:rFonts w:ascii="Consolas" w:eastAsia="Times New Roman" w:hAnsi="Consolas" w:cs="Times New Roman"/>
+          <w:color w:val="9CDCFE"/>
+          <w:sz w:val="21"/>
+          <w:szCs w:val="21"/>
+          <w:lang w:val="en-US" w:eastAsia="es-ES" w:bidi="ar-SA"/>
+        </w:rPr>
+        <w:t>entArr</w:t>
+      </w:r>
+      <w:proofErr w:type="spellEnd"/>
+      <w:r>
+        <w:rPr>
+          <w:rFonts w:ascii="Consolas" w:eastAsia="Times New Roman" w:hAnsi="Consolas" w:cs="Times New Roman"/>
+          <w:color w:val="D4D4D4"/>
+          <w:sz w:val="21"/>
+          <w:szCs w:val="21"/>
+          <w:lang w:val="en-US" w:eastAsia="es-ES" w:bidi="ar-SA"/>
+        </w:rPr>
+        <w:t xml:space="preserve">; </w:t>
+      </w:r>
+    </w:p>
+    <w:p>
+      <w:pPr>
+        <w:shd w:val="clear" w:color="auto" w:fill="1E1E1E"/>
+        <w:suppressAutoHyphens w:val="0"/>
+        <w:spacing w:line="285" w:lineRule="atLeast"/>
+        <w:rPr>
+          <w:rFonts w:ascii="Consolas" w:eastAsia="Times New Roman" w:hAnsi="Consolas" w:cs="Times New Roman"/>
+          <w:color w:val="D4D4D4"/>
+          <w:sz w:val="21"/>
+          <w:szCs w:val="21"/>
+          <w:lang w:val="en-US" w:eastAsia="es-ES" w:bidi="ar-SA"/>
+        </w:rPr>
+      </w:pPr>
+      <w:r>
+        <w:rPr>
+          <w:rFonts w:ascii="Consolas" w:eastAsia="Times New Roman" w:hAnsi="Consolas" w:cs="Times New Roman"/>
+          <w:color w:val="D4D4D4"/>
+          <w:sz w:val="21"/>
+          <w:szCs w:val="21"/>
+          <w:lang w:val="en-US" w:eastAsia="es-ES" w:bidi="ar-SA"/>
+        </w:rPr>
+        <w:t>  }</w:t>
+      </w:r>
+    </w:p>
+    <w:p>
+      <w:pPr>
+        <w:shd w:val="clear" w:color="auto" w:fill="1E1E1E"/>
+        <w:suppressAutoHyphens w:val="0"/>
+        <w:spacing w:line="285" w:lineRule="atLeast"/>
+        <w:rPr>
+          <w:rFonts w:ascii="Consolas" w:eastAsia="Times New Roman" w:hAnsi="Consolas" w:cs="Times New Roman"/>
+          <w:color w:val="D4D4D4"/>
+          <w:sz w:val="21"/>
+          <w:szCs w:val="21"/>
+          <w:lang w:val="en-US" w:eastAsia="es-ES" w:bidi="ar-SA"/>
+        </w:rPr>
+      </w:pPr>
+      <w:r>
+        <w:rPr>
+          <w:rFonts w:ascii="Consolas" w:eastAsia="Times New Roman" w:hAnsi="Consolas" w:cs="Times New Roman"/>
+          <w:color w:val="D4D4D4"/>
+          <w:sz w:val="21"/>
+          <w:szCs w:val="21"/>
+          <w:lang w:val="en-US" w:eastAsia="es-ES" w:bidi="ar-SA"/>
+        </w:rPr>
+        <w:t xml:space="preserve">  </w:t>
+      </w:r>
+      <w:r>
+        <w:rPr>
+          <w:rFonts w:ascii="Consolas" w:eastAsia="Times New Roman" w:hAnsi="Consolas" w:cs="Times New Roman"/>
+          <w:color w:val="C586C0"/>
+          <w:sz w:val="21"/>
+          <w:szCs w:val="21"/>
+          <w:lang w:val="en-US" w:eastAsia="es-ES" w:bidi="ar-SA"/>
+        </w:rPr>
+        <w:t>return</w:t>
+      </w:r>
+      <w:r>
+        <w:rPr>
+          <w:rFonts w:ascii="Consolas" w:eastAsia="Times New Roman" w:hAnsi="Consolas" w:cs="Times New Roman"/>
+          <w:color w:val="9CDCFE"/>
+          <w:sz w:val="21"/>
+          <w:szCs w:val="21"/>
+          <w:lang w:val="en-US" w:eastAsia="es-ES" w:bidi="ar-SA"/>
+        </w:rPr>
+        <w:t xml:space="preserve"> </w:t>
+      </w:r>
+      <w:proofErr w:type="spellStart"/>
+      <w:r>
+        <w:rPr>
+          <w:rFonts w:ascii="Consolas" w:eastAsia="Times New Roman" w:hAnsi="Consolas" w:cs="Times New Roman"/>
+          <w:color w:val="9CDCFE"/>
+          <w:sz w:val="21"/>
+          <w:szCs w:val="21"/>
+          <w:lang w:val="en-US" w:eastAsia="es-ES" w:bidi="ar-SA"/>
+        </w:rPr>
+        <w:t>entArr</w:t>
+      </w:r>
+      <w:r>
+        <w:rPr>
+          <w:rFonts w:ascii="Consolas" w:eastAsia="Times New Roman" w:hAnsi="Consolas" w:cs="Times New Roman"/>
+          <w:color w:val="D4D4D4"/>
+          <w:sz w:val="21"/>
+          <w:szCs w:val="21"/>
+          <w:lang w:val="en-US" w:eastAsia="es-ES" w:bidi="ar-SA"/>
+        </w:rPr>
+        <w:t>.</w:t>
+      </w:r>
+      <w:r>
+        <w:rPr>
+          <w:rFonts w:ascii="Consolas" w:eastAsia="Times New Roman" w:hAnsi="Consolas" w:cs="Times New Roman"/>
+          <w:color w:val="DCDCAA"/>
+          <w:sz w:val="21"/>
+          <w:szCs w:val="21"/>
+          <w:lang w:val="en-US" w:eastAsia="es-ES" w:bidi="ar-SA"/>
+        </w:rPr>
+        <w:t>reduce</w:t>
+      </w:r>
+      <w:proofErr w:type="spellEnd"/>
+      <w:r>
+        <w:rPr>
+          <w:rFonts w:ascii="Consolas" w:eastAsia="Times New Roman" w:hAnsi="Consolas" w:cs="Times New Roman"/>
+          <w:color w:val="D4D4D4"/>
+          <w:sz w:val="21"/>
+          <w:szCs w:val="21"/>
+          <w:lang w:val="en-US" w:eastAsia="es-ES" w:bidi="ar-SA"/>
+        </w:rPr>
+        <w:t>((</w:t>
+      </w:r>
+      <w:r>
+        <w:rPr>
+          <w:rFonts w:ascii="Consolas" w:eastAsia="Times New Roman" w:hAnsi="Consolas" w:cs="Times New Roman"/>
+          <w:color w:val="9CDCFE"/>
+          <w:sz w:val="21"/>
+          <w:szCs w:val="21"/>
+          <w:lang w:val="en-US" w:eastAsia="es-ES" w:bidi="ar-SA"/>
+        </w:rPr>
+        <w:t>sum</w:t>
+      </w:r>
+      <w:r>
+        <w:rPr>
+          <w:rFonts w:ascii="Consolas" w:eastAsia="Times New Roman" w:hAnsi="Consolas" w:cs="Times New Roman"/>
+          <w:color w:val="D4D4D4"/>
+          <w:sz w:val="21"/>
+          <w:szCs w:val="21"/>
+          <w:lang w:val="en-US" w:eastAsia="es-ES" w:bidi="ar-SA"/>
+        </w:rPr>
+        <w:t xml:space="preserve">, </w:t>
+      </w:r>
+      <w:r>
+        <w:rPr>
+          <w:rFonts w:ascii="Consolas" w:eastAsia="Times New Roman" w:hAnsi="Consolas" w:cs="Times New Roman"/>
+          <w:color w:val="9CDCFE"/>
+          <w:sz w:val="21"/>
+          <w:szCs w:val="21"/>
+          <w:lang w:val="en-US" w:eastAsia="es-ES" w:bidi="ar-SA"/>
+        </w:rPr>
+        <w:t>item</w:t>
+      </w:r>
+      <w:r>
+        <w:rPr>
+          <w:rFonts w:ascii="Consolas" w:eastAsia="Times New Roman" w:hAnsi="Consolas" w:cs="Times New Roman"/>
+          <w:color w:val="D4D4D4"/>
+          <w:sz w:val="21"/>
+          <w:szCs w:val="21"/>
+          <w:lang w:val="en-US" w:eastAsia="es-ES" w:bidi="ar-SA"/>
+        </w:rPr>
+        <w:t xml:space="preserve">) </w:t>
+      </w:r>
+      <w:r>
+        <w:rPr>
+          <w:rFonts w:ascii="Consolas" w:eastAsia="Times New Roman" w:hAnsi="Consolas" w:cs="Times New Roman"/>
+          <w:color w:val="569CD6"/>
+          <w:sz w:val="21"/>
+          <w:szCs w:val="21"/>
+          <w:lang w:val="en-US" w:eastAsia="es-ES" w:bidi="ar-SA"/>
+        </w:rPr>
+        <w:t>=&gt;</w:t>
+      </w:r>
+      <w:r>
+        <w:rPr>
+          <w:rFonts w:ascii="Consolas" w:eastAsia="Times New Roman" w:hAnsi="Consolas" w:cs="Times New Roman"/>
+          <w:color w:val="D4D4D4"/>
+          <w:sz w:val="21"/>
+          <w:szCs w:val="21"/>
+          <w:lang w:val="en-US" w:eastAsia="es-ES" w:bidi="ar-SA"/>
+        </w:rPr>
+        <w:t xml:space="preserve"> </w:t>
+      </w:r>
+      <w:r>
+        <w:rPr>
+          <w:rFonts w:ascii="Consolas" w:eastAsia="Times New Roman" w:hAnsi="Consolas" w:cs="Times New Roman"/>
+          <w:color w:val="9CDCFE"/>
+          <w:sz w:val="21"/>
+          <w:szCs w:val="21"/>
+          <w:lang w:val="en-US" w:eastAsia="es-ES" w:bidi="ar-SA"/>
+        </w:rPr>
+        <w:t>sum</w:t>
+      </w:r>
+      <w:r>
+        <w:rPr>
+          <w:rFonts w:ascii="Consolas" w:eastAsia="Times New Roman" w:hAnsi="Consolas" w:cs="Times New Roman"/>
+          <w:color w:val="D4D4D4"/>
+          <w:sz w:val="21"/>
+          <w:szCs w:val="21"/>
+          <w:lang w:val="en-US" w:eastAsia="es-ES" w:bidi="ar-SA"/>
+        </w:rPr>
+        <w:t xml:space="preserve"> + </w:t>
+      </w:r>
+      <w:proofErr w:type="spellStart"/>
+      <w:r>
+        <w:rPr>
+          <w:rFonts w:ascii="Consolas" w:eastAsia="Times New Roman" w:hAnsi="Consolas" w:cs="Times New Roman"/>
+          <w:color w:val="DCDCAA"/>
+          <w:sz w:val="21"/>
+          <w:szCs w:val="21"/>
+          <w:lang w:val="en-US" w:eastAsia="es-ES" w:bidi="ar-SA"/>
+        </w:rPr>
+        <w:t>sumaArray</w:t>
+      </w:r>
+      <w:proofErr w:type="spellEnd"/>
+      <w:r>
+        <w:rPr>
+          <w:rFonts w:ascii="Consolas" w:eastAsia="Times New Roman" w:hAnsi="Consolas" w:cs="Times New Roman"/>
+          <w:color w:val="D4D4D4"/>
+          <w:sz w:val="21"/>
+          <w:szCs w:val="21"/>
+          <w:lang w:val="en-US" w:eastAsia="es-ES" w:bidi="ar-SA"/>
+        </w:rPr>
+        <w:t>(</w:t>
+      </w:r>
+      <w:r>
+        <w:rPr>
+          <w:rFonts w:ascii="Consolas" w:eastAsia="Times New Roman" w:hAnsi="Consolas" w:cs="Times New Roman"/>
+          <w:color w:val="9CDCFE"/>
+          <w:sz w:val="21"/>
+          <w:szCs w:val="21"/>
+          <w:lang w:val="en-US" w:eastAsia="es-ES" w:bidi="ar-SA"/>
+        </w:rPr>
+        <w:t>item</w:t>
+      </w:r>
+      <w:r>
+        <w:rPr>
+          <w:rFonts w:ascii="Consolas" w:eastAsia="Times New Roman" w:hAnsi="Consolas" w:cs="Times New Roman"/>
+          <w:color w:val="D4D4D4"/>
+          <w:sz w:val="21"/>
+          <w:szCs w:val="21"/>
+          <w:lang w:val="en-US" w:eastAsia="es-ES" w:bidi="ar-SA"/>
+        </w:rPr>
+        <w:t xml:space="preserve">), </w:t>
+      </w:r>
+      <w:r>
+        <w:rPr>
+          <w:rFonts w:ascii="Consolas" w:eastAsia="Times New Roman" w:hAnsi="Consolas" w:cs="Times New Roman"/>
+          <w:color w:val="B5CEA8"/>
+          <w:sz w:val="21"/>
+          <w:szCs w:val="21"/>
+          <w:lang w:val="en-US" w:eastAsia="es-ES" w:bidi="ar-SA"/>
+        </w:rPr>
+        <w:t>0</w:t>
+      </w:r>
+      <w:proofErr w:type="gramStart"/>
+      <w:r>
+        <w:rPr>
+          <w:rFonts w:ascii="Consolas" w:eastAsia="Times New Roman" w:hAnsi="Consolas" w:cs="Times New Roman"/>
+          <w:color w:val="D4D4D4"/>
+          <w:sz w:val="21"/>
+          <w:szCs w:val="21"/>
+          <w:lang w:val="en-US" w:eastAsia="es-ES" w:bidi="ar-SA"/>
+        </w:rPr>
+        <w:t>);</w:t>
+      </w:r>
+      <w:proofErr w:type="gramEnd"/>
+    </w:p>
+    <w:p>
+      <w:pPr>
+        <w:shd w:val="clear" w:color="auto" w:fill="1E1E1E"/>
+        <w:suppressAutoHyphens w:val="0"/>
+        <w:spacing w:line="285" w:lineRule="atLeast"/>
+        <w:rPr>
+          <w:rFonts w:ascii="Consolas" w:eastAsia="Times New Roman" w:hAnsi="Consolas" w:cs="Times New Roman"/>
+          <w:color w:val="D4D4D4"/>
+          <w:sz w:val="21"/>
+          <w:szCs w:val="21"/>
+          <w:lang w:eastAsia="es-ES" w:bidi="ar-SA"/>
+        </w:rPr>
+      </w:pPr>
+      <w:r>
+        <w:rPr>
+          <w:rFonts w:ascii="Consolas" w:eastAsia="Times New Roman" w:hAnsi="Consolas" w:cs="Times New Roman"/>
+          <w:color w:val="D4D4D4"/>
+          <w:sz w:val="21"/>
+          <w:szCs w:val="21"/>
+          <w:lang w:eastAsia="es-ES" w:bidi="ar-SA"/>
+        </w:rPr>
+        <w:t>}</w:t>
+      </w:r>
+    </w:p>
+    <w:p>
+      <w:pPr>
+        <w:ind w:left="-567" w:right="-568"/>
+        <w:jc w:val="both"/>
+        <w:rPr>
+          <w:rFonts w:ascii="Consolas" w:hAnsi="Consolas"/>
+        </w:rPr>
+      </w:pPr>
+    </w:p>
+    <w:p>
+      <w:pPr>
+        <w:ind w:right="-568"/>
+        <w:jc w:val="both"/>
+        <w:rPr>
+          <w:rFonts w:ascii="Consolas" w:hAnsi="Consolas"/>
+        </w:rPr>
+      </w:pPr>
+    </w:p>
+    <w:p>
+      <w:pPr>
+        <w:ind w:right="-568"/>
+        <w:jc w:val="both"/>
+        <w:rPr>
           <w:rFonts w:hint="eastAsia"/>
         </w:rPr>
       </w:pPr>
-      <w:r>
-        <w:rPr>
-          <w:rFonts w:ascii="Consolas" w:hAnsi="Consolas"/>
-        </w:rPr>
-        <w:tab/>
-      </w:r>
-      <w:proofErr w:type="spellStart"/>
-      <w:r>
-        <w:rPr>
-          <w:rFonts w:ascii="Consolas" w:hAnsi="Consolas"/>
-        </w:rPr>
-        <w:t>var</w:t>
-      </w:r>
-      <w:proofErr w:type="spellEnd"/>
-      <w:r>
-        <w:rPr>
-          <w:rFonts w:ascii="Consolas" w:hAnsi="Consolas"/>
-        </w:rPr>
-        <w:t xml:space="preserve"> lista3 = [0, [6, 2], </w:t>
-      </w:r>
-      <w:proofErr w:type="spellStart"/>
-      <w:r>
-        <w:rPr>
-          <w:rFonts w:ascii="Consolas" w:hAnsi="Consolas"/>
-        </w:rPr>
-        <w:t>null</w:t>
-      </w:r>
-      <w:proofErr w:type="spellEnd"/>
-      <w:r>
-        <w:rPr>
-          <w:rFonts w:ascii="Consolas" w:hAnsi="Consolas"/>
-        </w:rPr>
-        <w:t>, 7, 1];</w:t>
-      </w:r>
     </w:p>
     <w:p>
       <w:pPr>
@@ -562,6 +1281,7 @@
         <w:rPr>
           <w:rFonts w:ascii="Open Sans" w:hAnsi="Open Sans"/>
         </w:rPr>
+        <w:lastRenderedPageBreak/>
         <w:t xml:space="preserve">El diseño de la prueba es totalmente libre lo único que se pide es que se implemente en el mismo el uso </w:t>
       </w:r>
       <w:proofErr w:type="gramStart"/>
@@ -714,6 +1434,311 @@
         </w:rPr>
         <w:t xml:space="preserve"> del repositorio)</w:t>
       </w:r>
+    </w:p>
+    <w:p>
+      <w:pPr>
+        <w:ind w:left="-567" w:right="-568"/>
+        <w:rPr>
+          <w:rFonts w:ascii="Open Sans" w:hAnsi="Open Sans"/>
+        </w:rPr>
+      </w:pPr>
+    </w:p>
+    <w:p>
+      <w:pPr>
+        <w:ind w:left="-567" w:right="-568"/>
+      </w:pPr>
+      <w:hyperlink r:id="rId6" w:history="1">
+        <w:proofErr w:type="spellStart"/>
+        <w:r>
+          <w:rPr>
+            <w:rStyle w:val="Hipervnculo"/>
+            <w:highlight w:val="yellow"/>
+            <w:lang w:val="en-US"/>
+          </w:rPr>
+          <w:t>mariabvivanco</w:t>
+        </w:r>
+        <w:proofErr w:type="spellEnd"/>
+        <w:r>
+          <w:rPr>
+            <w:rStyle w:val="Hipervnculo"/>
+            <w:highlight w:val="yellow"/>
+            <w:lang w:val="en-US"/>
+          </w:rPr>
+          <w:t>/Test-React (github.com)</w:t>
+        </w:r>
+      </w:hyperlink>
+    </w:p>
+    <w:p>
+      <w:pPr>
+        <w:ind w:left="-567" w:right="-568"/>
+      </w:pPr>
+    </w:p>
+    <w:p>
+      <w:pPr>
+        <w:ind w:left="-567" w:right="-568"/>
+      </w:pPr>
+      <w:r>
+        <w:rPr>
+          <w:highlight w:val="red"/>
+        </w:rPr>
+        <w:t>Ojo</w:t>
+      </w:r>
+      <w:r>
+        <w:t xml:space="preserve"> Esto lo explico en el </w:t>
+      </w:r>
+      <w:proofErr w:type="spellStart"/>
+      <w:proofErr w:type="gramStart"/>
+      <w:r>
+        <w:t>Readme</w:t>
+      </w:r>
+      <w:proofErr w:type="spellEnd"/>
+      <w:r>
+        <w:t xml:space="preserve">  pero</w:t>
+      </w:r>
+      <w:proofErr w:type="gramEnd"/>
+      <w:r>
+        <w:t xml:space="preserve"> por si no lo leen</w:t>
+      </w:r>
+    </w:p>
+    <w:p>
+      <w:pPr>
+        <w:ind w:left="-567" w:right="-568"/>
+      </w:pPr>
+    </w:p>
+    <w:p>
+      <w:pPr>
+        <w:shd w:val="clear" w:color="auto" w:fill="1E1E1E"/>
+        <w:suppressAutoHyphens w:val="0"/>
+        <w:spacing w:line="285" w:lineRule="atLeast"/>
+        <w:rPr>
+          <w:rFonts w:ascii="Consolas" w:eastAsia="Times New Roman" w:hAnsi="Consolas" w:cs="Times New Roman"/>
+          <w:color w:val="D4D4D4"/>
+          <w:sz w:val="21"/>
+          <w:szCs w:val="21"/>
+          <w:lang w:eastAsia="es-ES" w:bidi="ar-SA"/>
+        </w:rPr>
+      </w:pPr>
+      <w:r>
+        <w:rPr>
+          <w:rFonts w:ascii="Consolas" w:eastAsia="Times New Roman" w:hAnsi="Consolas" w:cs="Times New Roman"/>
+          <w:color w:val="D4D4D4"/>
+          <w:sz w:val="21"/>
+          <w:szCs w:val="21"/>
+          <w:lang w:eastAsia="es-ES" w:bidi="ar-SA"/>
+        </w:rPr>
+        <w:t>Al guardar se va a la página de resultados donde se muestra la evaluación obtenida y ya no es posible volver a realizar el eje</w:t>
+      </w:r>
+      <w:r>
+        <w:rPr>
+          <w:rFonts w:ascii="Consolas" w:eastAsia="Times New Roman" w:hAnsi="Consolas" w:cs="Times New Roman"/>
+          <w:color w:val="D4D4D4"/>
+          <w:sz w:val="21"/>
+          <w:szCs w:val="21"/>
+          <w:lang w:eastAsia="es-ES" w:bidi="ar-SA"/>
+        </w:rPr>
+        <w:t>r</w:t>
+      </w:r>
+      <w:r>
+        <w:rPr>
+          <w:rFonts w:ascii="Consolas" w:eastAsia="Times New Roman" w:hAnsi="Consolas" w:cs="Times New Roman"/>
+          <w:color w:val="D4D4D4"/>
+          <w:sz w:val="21"/>
+          <w:szCs w:val="21"/>
+          <w:lang w:eastAsia="es-ES" w:bidi="ar-SA"/>
+        </w:rPr>
+        <w:t xml:space="preserve">cicio </w:t>
+      </w:r>
+      <w:proofErr w:type="gramStart"/>
+      <w:r>
+        <w:rPr>
+          <w:rFonts w:ascii="Consolas" w:eastAsia="Times New Roman" w:hAnsi="Consolas" w:cs="Times New Roman"/>
+          <w:color w:val="D4D4D4"/>
+          <w:sz w:val="21"/>
+          <w:szCs w:val="21"/>
+          <w:lang w:eastAsia="es-ES" w:bidi="ar-SA"/>
+        </w:rPr>
+        <w:t>a  no</w:t>
+      </w:r>
+      <w:proofErr w:type="gramEnd"/>
+      <w:r>
+        <w:rPr>
+          <w:rFonts w:ascii="Consolas" w:eastAsia="Times New Roman" w:hAnsi="Consolas" w:cs="Times New Roman"/>
+          <w:color w:val="D4D4D4"/>
+          <w:sz w:val="21"/>
+          <w:szCs w:val="21"/>
+          <w:lang w:eastAsia="es-ES" w:bidi="ar-SA"/>
+        </w:rPr>
+        <w:t xml:space="preserve"> ser que se recargue la aplicación</w:t>
+      </w:r>
+    </w:p>
+    <w:p>
+      <w:pPr>
+        <w:shd w:val="clear" w:color="auto" w:fill="1E1E1E"/>
+        <w:suppressAutoHyphens w:val="0"/>
+        <w:spacing w:line="285" w:lineRule="atLeast"/>
+        <w:rPr>
+          <w:rFonts w:ascii="Consolas" w:eastAsia="Times New Roman" w:hAnsi="Consolas" w:cs="Times New Roman"/>
+          <w:color w:val="D4D4D4"/>
+          <w:sz w:val="21"/>
+          <w:szCs w:val="21"/>
+          <w:lang w:eastAsia="es-ES" w:bidi="ar-SA"/>
+        </w:rPr>
+      </w:pPr>
+      <w:r>
+        <w:rPr>
+          <w:rFonts w:ascii="Consolas" w:eastAsia="Times New Roman" w:hAnsi="Consolas" w:cs="Times New Roman"/>
+          <w:color w:val="D4D4D4"/>
+          <w:sz w:val="21"/>
+          <w:szCs w:val="21"/>
+          <w:lang w:eastAsia="es-ES" w:bidi="ar-SA"/>
+        </w:rPr>
+        <w:t xml:space="preserve">Estuve indecisa si guardar en el local </w:t>
+      </w:r>
+      <w:proofErr w:type="spellStart"/>
+      <w:r>
+        <w:rPr>
+          <w:rFonts w:ascii="Consolas" w:eastAsia="Times New Roman" w:hAnsi="Consolas" w:cs="Times New Roman"/>
+          <w:color w:val="D4D4D4"/>
+          <w:sz w:val="21"/>
+          <w:szCs w:val="21"/>
+          <w:lang w:eastAsia="es-ES" w:bidi="ar-SA"/>
+        </w:rPr>
+        <w:t>storage</w:t>
+      </w:r>
+      <w:proofErr w:type="spellEnd"/>
+      <w:r>
+        <w:rPr>
+          <w:rFonts w:ascii="Consolas" w:eastAsia="Times New Roman" w:hAnsi="Consolas" w:cs="Times New Roman"/>
+          <w:color w:val="D4D4D4"/>
+          <w:sz w:val="21"/>
+          <w:szCs w:val="21"/>
+          <w:lang w:eastAsia="es-ES" w:bidi="ar-SA"/>
+        </w:rPr>
+        <w:t xml:space="preserve"> cuando se termina el ejercicio para que no pudiera </w:t>
+      </w:r>
+      <w:proofErr w:type="gramStart"/>
+      <w:r>
+        <w:rPr>
+          <w:rFonts w:ascii="Consolas" w:eastAsia="Times New Roman" w:hAnsi="Consolas" w:cs="Times New Roman"/>
+          <w:color w:val="D4D4D4"/>
+          <w:sz w:val="21"/>
+          <w:szCs w:val="21"/>
+          <w:lang w:eastAsia="es-ES" w:bidi="ar-SA"/>
+        </w:rPr>
+        <w:t>realizarse</w:t>
+      </w:r>
+      <w:proofErr w:type="gramEnd"/>
+      <w:r>
+        <w:rPr>
+          <w:rFonts w:ascii="Consolas" w:eastAsia="Times New Roman" w:hAnsi="Consolas" w:cs="Times New Roman"/>
+          <w:color w:val="D4D4D4"/>
+          <w:sz w:val="21"/>
+          <w:szCs w:val="21"/>
+          <w:lang w:eastAsia="es-ES" w:bidi="ar-SA"/>
+        </w:rPr>
+        <w:t xml:space="preserve"> aunque se recargara el mismo pero opté por esta vía.</w:t>
+      </w:r>
+    </w:p>
+    <w:p>
+      <w:pPr>
+        <w:shd w:val="clear" w:color="auto" w:fill="1E1E1E"/>
+        <w:suppressAutoHyphens w:val="0"/>
+        <w:spacing w:line="285" w:lineRule="atLeast"/>
+        <w:rPr>
+          <w:rFonts w:ascii="Consolas" w:eastAsia="Times New Roman" w:hAnsi="Consolas" w:cs="Times New Roman"/>
+          <w:color w:val="D4D4D4"/>
+          <w:sz w:val="21"/>
+          <w:szCs w:val="21"/>
+          <w:lang w:eastAsia="es-ES" w:bidi="ar-SA"/>
+        </w:rPr>
+      </w:pPr>
+      <w:r>
+        <w:rPr>
+          <w:rFonts w:ascii="Consolas" w:eastAsia="Times New Roman" w:hAnsi="Consolas" w:cs="Times New Roman"/>
+          <w:color w:val="D4D4D4"/>
+          <w:sz w:val="21"/>
+          <w:szCs w:val="21"/>
+          <w:lang w:eastAsia="es-ES" w:bidi="ar-SA"/>
+        </w:rPr>
+        <w:t>Si era de la otra manera basta que en el reduce se guarde en el local</w:t>
+      </w:r>
+      <w:r>
+        <w:rPr>
+          <w:rFonts w:ascii="Consolas" w:eastAsia="Times New Roman" w:hAnsi="Consolas" w:cs="Times New Roman"/>
+          <w:color w:val="D4D4D4"/>
+          <w:sz w:val="21"/>
+          <w:szCs w:val="21"/>
+          <w:lang w:eastAsia="es-ES" w:bidi="ar-SA"/>
+        </w:rPr>
+        <w:t xml:space="preserve"> </w:t>
+      </w:r>
+      <w:proofErr w:type="spellStart"/>
+      <w:r>
+        <w:rPr>
+          <w:rFonts w:ascii="Consolas" w:eastAsia="Times New Roman" w:hAnsi="Consolas" w:cs="Times New Roman"/>
+          <w:color w:val="D4D4D4"/>
+          <w:sz w:val="21"/>
+          <w:szCs w:val="21"/>
+          <w:lang w:eastAsia="es-ES" w:bidi="ar-SA"/>
+        </w:rPr>
+        <w:t>storage</w:t>
+      </w:r>
+      <w:proofErr w:type="spellEnd"/>
+      <w:r>
+        <w:rPr>
+          <w:rFonts w:ascii="Consolas" w:eastAsia="Times New Roman" w:hAnsi="Consolas" w:cs="Times New Roman"/>
+          <w:color w:val="D4D4D4"/>
+          <w:sz w:val="21"/>
+          <w:szCs w:val="21"/>
+          <w:lang w:eastAsia="es-ES" w:bidi="ar-SA"/>
+        </w:rPr>
+        <w:t xml:space="preserve"> </w:t>
+      </w:r>
+      <w:r>
+        <w:rPr>
+          <w:rFonts w:ascii="Consolas" w:eastAsia="Times New Roman" w:hAnsi="Consolas" w:cs="Times New Roman"/>
+          <w:color w:val="D4D4D4"/>
+          <w:sz w:val="21"/>
+          <w:szCs w:val="21"/>
+          <w:lang w:eastAsia="es-ES" w:bidi="ar-SA"/>
+        </w:rPr>
+        <w:t>isFinish</w:t>
+      </w:r>
+      <w:r>
+        <w:rPr>
+          <w:rFonts w:ascii="Consolas" w:eastAsia="Times New Roman" w:hAnsi="Consolas" w:cs="Times New Roman"/>
+          <w:color w:val="D4D4D4"/>
+          <w:sz w:val="21"/>
+          <w:szCs w:val="21"/>
+          <w:lang w:eastAsia="es-ES" w:bidi="ar-SA"/>
+        </w:rPr>
+        <w:t xml:space="preserve"> y que al iniciar el estado por defecto se lea lo que está en el local </w:t>
+      </w:r>
+      <w:proofErr w:type="spellStart"/>
+      <w:r>
+        <w:rPr>
+          <w:rFonts w:ascii="Consolas" w:eastAsia="Times New Roman" w:hAnsi="Consolas" w:cs="Times New Roman"/>
+          <w:color w:val="D4D4D4"/>
+          <w:sz w:val="21"/>
+          <w:szCs w:val="21"/>
+          <w:lang w:eastAsia="es-ES" w:bidi="ar-SA"/>
+        </w:rPr>
+        <w:t>storage</w:t>
+      </w:r>
+      <w:proofErr w:type="spellEnd"/>
+    </w:p>
+    <w:p>
+      <w:pPr>
+        <w:ind w:left="-567" w:right="-568"/>
+        <w:rPr>
+          <w:rFonts w:ascii="Open Sans" w:hAnsi="Open Sans"/>
+        </w:rPr>
+      </w:pPr>
+    </w:p>
+    <w:p>
+      <w:pPr>
+        <w:ind w:left="-567" w:right="-568"/>
+      </w:pPr>
     </w:p>
     <w:p>
       <w:pPr>
@@ -776,7 +1801,6 @@
         <w:rPr>
           <w:noProof/>
         </w:rPr>
-        <w:lastRenderedPageBreak/>
         <w:drawing>
           <wp:anchor distT="0" distB="0" distL="0" distR="0" simplePos="0" relativeHeight="3" behindDoc="0" locked="0" layoutInCell="0" allowOverlap="1" wp14:anchorId="0AC5B440" wp14:editId="5DA0B6E4">
             <wp:simplePos x="0" y="0"/>
@@ -803,7 +1827,7 @@
                     </pic:cNvPicPr>
                   </pic:nvPicPr>
                   <pic:blipFill>
-                    <a:blip r:embed="rId6"/>
+                    <a:blip r:embed="rId7"/>
                     <a:stretch>
                       <a:fillRect/>
                     </a:stretch>
@@ -874,11 +1898,141 @@
       <w:pPr>
         <w:ind w:left="-567" w:right="-568"/>
         <w:rPr>
-          <w:rFonts w:ascii="Arial" w:hAnsi="Arial"/>
-          <w:sz w:val="32"/>
-          <w:szCs w:val="32"/>
-        </w:rPr>
-      </w:pPr>
+          <w:rFonts w:ascii="Consolas" w:hAnsi="Consolas"/>
+          <w:highlight w:val="yellow"/>
+        </w:rPr>
+      </w:pPr>
+      <w:r>
+        <w:rPr>
+          <w:rFonts w:ascii="Consolas" w:hAnsi="Consolas"/>
+          <w:highlight w:val="yellow"/>
+        </w:rPr>
+        <w:t xml:space="preserve">En el repositorio en </w:t>
+      </w:r>
+    </w:p>
+    <w:p>
+      <w:pPr>
+        <w:ind w:left="-567" w:right="-568"/>
+        <w:rPr>
+          <w:rFonts w:ascii="Consolas" w:hAnsi="Consolas"/>
+        </w:rPr>
+      </w:pPr>
+      <w:r>
+        <w:rPr>
+          <w:rFonts w:ascii="Consolas" w:hAnsi="Consolas"/>
+          <w:highlight w:val="yellow"/>
+        </w:rPr>
+        <w:t xml:space="preserve">la carpeta </w:t>
+      </w:r>
+      <w:proofErr w:type="spellStart"/>
+      <w:r>
+        <w:rPr>
+          <w:rFonts w:ascii="Consolas" w:hAnsi="Consolas"/>
+          <w:highlight w:val="yellow"/>
+        </w:rPr>
+        <w:t>button</w:t>
+      </w:r>
+      <w:proofErr w:type="spellEnd"/>
+      <w:r>
+        <w:rPr>
+          <w:rFonts w:ascii="Consolas" w:hAnsi="Consolas"/>
+          <w:highlight w:val="yellow"/>
+        </w:rPr>
+        <w:t xml:space="preserve"> está el código. Realmente sin un </w:t>
+      </w:r>
+      <w:proofErr w:type="spellStart"/>
+      <w:r>
+        <w:rPr>
+          <w:rFonts w:ascii="Consolas" w:hAnsi="Consolas"/>
+          <w:highlight w:val="yellow"/>
+        </w:rPr>
+        <w:t>figma</w:t>
+      </w:r>
+      <w:proofErr w:type="spellEnd"/>
+      <w:r>
+        <w:rPr>
+          <w:rFonts w:ascii="Consolas" w:hAnsi="Consolas"/>
+          <w:highlight w:val="yellow"/>
+        </w:rPr>
+        <w:t xml:space="preserve"> o algo</w:t>
+      </w:r>
+      <w:r>
+        <w:rPr>
+          <w:rFonts w:ascii="Consolas" w:hAnsi="Consolas"/>
+          <w:highlight w:val="yellow"/>
+        </w:rPr>
+        <w:t xml:space="preserve"> </w:t>
+      </w:r>
+      <w:r>
+        <w:rPr>
+          <w:rFonts w:ascii="Consolas" w:hAnsi="Consolas"/>
+          <w:highlight w:val="yellow"/>
+        </w:rPr>
+        <w:t>para extraer los colores no me ha quedado igual</w:t>
+      </w:r>
+    </w:p>
+    <w:p>
+      <w:pPr>
+        <w:ind w:left="-567" w:right="-568"/>
+        <w:rPr>
+          <w:rFonts w:ascii="Consolas" w:hAnsi="Consolas"/>
+          <w:highlight w:val="yellow"/>
+        </w:rPr>
+      </w:pPr>
+      <w:r>
+        <w:rPr>
+          <w:rFonts w:ascii="Consolas" w:hAnsi="Consolas"/>
+          <w:highlight w:val="yellow"/>
+        </w:rPr>
+        <w:t xml:space="preserve">Me parece que el botón central no está </w:t>
+      </w:r>
+      <w:proofErr w:type="gramStart"/>
+      <w:r>
+        <w:rPr>
+          <w:rFonts w:ascii="Consolas" w:hAnsi="Consolas"/>
+          <w:highlight w:val="yellow"/>
+        </w:rPr>
+        <w:t>degradado</w:t>
+      </w:r>
+      <w:proofErr w:type="gramEnd"/>
+      <w:r>
+        <w:rPr>
+          <w:rFonts w:ascii="Consolas" w:hAnsi="Consolas"/>
+          <w:highlight w:val="yellow"/>
+        </w:rPr>
+        <w:t xml:space="preserve"> sino que son dos colores y que el del medio si tiene un degradado.</w:t>
+      </w:r>
+    </w:p>
+    <w:p>
+      <w:pPr>
+        <w:ind w:left="-567" w:right="-568"/>
+        <w:rPr>
+          <w:rFonts w:ascii="Consolas" w:hAnsi="Consolas"/>
+        </w:rPr>
+      </w:pPr>
+      <w:r>
+        <w:rPr>
+          <w:rFonts w:ascii="Consolas" w:hAnsi="Consolas"/>
+          <w:highlight w:val="yellow"/>
+        </w:rPr>
+        <w:t xml:space="preserve">Igual el tipo de letra y el tamaño de la </w:t>
+      </w:r>
+      <w:proofErr w:type="gramStart"/>
+      <w:r>
+        <w:rPr>
+          <w:rFonts w:ascii="Consolas" w:hAnsi="Consolas"/>
+          <w:highlight w:val="yellow"/>
+        </w:rPr>
+        <w:t>misma  no</w:t>
+      </w:r>
+      <w:proofErr w:type="gramEnd"/>
+      <w:r>
+        <w:rPr>
+          <w:rFonts w:ascii="Consolas" w:hAnsi="Consolas"/>
+          <w:highlight w:val="yellow"/>
+        </w:rPr>
+        <w:t xml:space="preserve"> acabo de precisar bien cual es.</w:t>
+      </w:r>
     </w:p>
     <w:p>
       <w:pPr>
@@ -919,27 +2073,21 @@
       </w:pPr>
       <w:r>
         <w:rPr>
-          <w:rFonts w:ascii="Segoe UI" w:hAnsi="Segoe UI" w:cs="Segoe UI"/>
-          <w:color w:val="D1D5DB"/>
-          <w:shd w:val="clear" w:color="auto" w:fill="343541"/>
+          <w:highlight w:val="yellow"/>
         </w:rPr>
         <w:t xml:space="preserve">Este código entrará en un bucle infinito, ya que la condición del </w:t>
       </w:r>
       <w:proofErr w:type="spellStart"/>
       <w:r>
         <w:rPr>
-          <w:rFonts w:ascii="Segoe UI" w:hAnsi="Segoe UI" w:cs="Segoe UI"/>
-          <w:color w:val="D1D5DB"/>
-          <w:shd w:val="clear" w:color="auto" w:fill="343541"/>
+          <w:highlight w:val="yellow"/>
         </w:rPr>
         <w:t>while</w:t>
       </w:r>
       <w:proofErr w:type="spellEnd"/>
       <w:r>
         <w:rPr>
-          <w:rFonts w:ascii="Segoe UI" w:hAnsi="Segoe UI" w:cs="Segoe UI"/>
-          <w:color w:val="D1D5DB"/>
-          <w:shd w:val="clear" w:color="auto" w:fill="343541"/>
+          <w:highlight w:val="yellow"/>
         </w:rPr>
         <w:t xml:space="preserve"> siempre será verdadera al usar el operador de asignación en lugar del operador de igualdad. Nunca se llegará a la sentencia echo.</w:t>
       </w:r>
@@ -972,11 +2120,25 @@
       </w:r>
     </w:p>
     <w:p>
-      <w:r>
+      <w:pPr>
+        <w:rPr>
+          <w:highlight w:val="yellow"/>
+        </w:rPr>
+      </w:pPr>
+      <w:r>
+        <w:rPr>
+          <w:highlight w:val="yellow"/>
+        </w:rPr>
         <w:t>Puede ser con</w:t>
       </w:r>
     </w:p>
-    <w:p/>
+    <w:p>
+      <w:pPr>
+        <w:rPr>
+          <w:highlight w:val="yellow"/>
+        </w:rPr>
+      </w:pPr>
+    </w:p>
     <w:p>
       <w:pPr>
         <w:pStyle w:val="Prrafodelista"/>
@@ -984,24 +2146,42 @@
           <w:ilvl w:val="0"/>
           <w:numId w:val="2"/>
         </w:numPr>
-      </w:pPr>
-      <w:proofErr w:type="spellStart"/>
-      <w:r>
+        <w:rPr>
+          <w:highlight w:val="yellow"/>
+        </w:rPr>
+      </w:pPr>
+      <w:proofErr w:type="spellStart"/>
+      <w:r>
+        <w:rPr>
+          <w:highlight w:val="yellow"/>
+        </w:rPr>
         <w:t>str_</w:t>
       </w:r>
       <w:proofErr w:type="gramStart"/>
       <w:r>
+        <w:rPr>
+          <w:highlight w:val="yellow"/>
+        </w:rPr>
         <w:t>replace</w:t>
       </w:r>
       <w:proofErr w:type="spellEnd"/>
       <w:r>
+        <w:rPr>
+          <w:highlight w:val="yellow"/>
+        </w:rPr>
         <w:t>(</w:t>
       </w:r>
       <w:proofErr w:type="gramEnd"/>
       <w:r>
+        <w:rPr>
+          <w:highlight w:val="yellow"/>
+        </w:rPr>
         <w:t>" ", "", $cadena);</w:t>
       </w:r>
       <w:r>
+        <w:rPr>
+          <w:highlight w:val="yellow"/>
+        </w:rPr>
         <w:t xml:space="preserve"> </w:t>
       </w:r>
     </w:p>
@@ -1013,12 +2193,14 @@
           <w:numId w:val="2"/>
         </w:numPr>
         <w:rPr>
+          <w:highlight w:val="yellow"/>
           <w:lang w:val="en-US"/>
         </w:rPr>
       </w:pPr>
       <w:proofErr w:type="spellStart"/>
       <w:r>
         <w:rPr>
+          <w:highlight w:val="yellow"/>
           <w:lang w:val="en-US"/>
         </w:rPr>
         <w:t>preg_</w:t>
@@ -1026,6 +2208,7 @@
       <w:proofErr w:type="gramStart"/>
       <w:r>
         <w:rPr>
+          <w:highlight w:val="yellow"/>
           <w:lang w:val="en-US"/>
         </w:rPr>
         <w:t>replace</w:t>
@@ -1033,6 +2216,7 @@
       <w:proofErr w:type="spellEnd"/>
       <w:r>
         <w:rPr>
+          <w:highlight w:val="yellow"/>
           <w:lang w:val="en-US"/>
         </w:rPr>
         <w:t>(</w:t>
@@ -1040,6 +2224,7 @@
       <w:proofErr w:type="gramEnd"/>
       <w:r>
         <w:rPr>
+          <w:highlight w:val="yellow"/>
           <w:lang w:val="en-US"/>
         </w:rPr>
         <w:t>'/\s+/', '', $</w:t>
@@ -1047,6 +2232,7 @@
       <w:proofErr w:type="spellStart"/>
       <w:r>
         <w:rPr>
+          <w:highlight w:val="yellow"/>
           <w:lang w:val="en-US"/>
         </w:rPr>
         <w:t>cadena</w:t>
@@ -1054,6 +2240,7 @@
       <w:proofErr w:type="spellEnd"/>
       <w:r>
         <w:rPr>
+          <w:highlight w:val="yellow"/>
           <w:lang w:val="en-US"/>
         </w:rPr>
         <w:t>);</w:t>
@@ -1062,6 +2249,7 @@
     <w:p>
       <w:pPr>
         <w:rPr>
+          <w:highlight w:val="yellow"/>
           <w:lang w:val="en-US"/>
         </w:rPr>
       </w:pPr>
@@ -1073,14 +2261,23 @@
         </w:rPr>
       </w:pPr>
       <w:r>
+        <w:rPr>
+          <w:highlight w:val="yellow"/>
+        </w:rPr>
         <w:t xml:space="preserve">donde cadena es el </w:t>
       </w:r>
       <w:proofErr w:type="spellStart"/>
       <w:r>
+        <w:rPr>
+          <w:highlight w:val="yellow"/>
+        </w:rPr>
         <w:t>string</w:t>
       </w:r>
       <w:proofErr w:type="spellEnd"/>
       <w:r>
+        <w:rPr>
+          <w:highlight w:val="yellow"/>
+        </w:rPr>
         <w:t xml:space="preserve"> especificado.</w:t>
       </w:r>
     </w:p>
@@ -1843,6 +3040,18 @@
       <w:contextualSpacing/>
     </w:pPr>
   </w:style>
+  <w:style w:type="character" w:styleId="Hipervnculo">
+    <w:name w:val="Hyperlink"/>
+    <w:basedOn w:val="Fuentedeprrafopredeter"/>
+    <w:uiPriority w:val="99"/>
+    <w:semiHidden/>
+    <w:unhideWhenUsed/>
+    <w:rsid w:val="006A3446"/>
+    <w:rPr>
+      <w:color w:val="0000FF"/>
+      <w:u w:val="single"/>
+    </w:rPr>
+  </w:style>
 </w:styles>
 </file>
 

</xml_diff>